<commit_message>
0.1.6 - Added graphical models and specific objectives
</commit_message>
<xml_diff>
--- a/paper.docx
+++ b/paper.docx
@@ -3424,25 +3424,7 @@
           <w:sz w:val="24"/>
           <w:szCs w:val="24"/>
         </w:rPr>
-        <w:t xml:space="preserve">The device </w:t>
-      </w:r>
-      <w:proofErr w:type="gramStart"/>
-      <w:r>
-        <w:rPr>
-          <w:rFonts w:ascii="Times New Roman" w:hAnsi="Times New Roman" w:cs="Times New Roman"/>
-          <w:sz w:val="24"/>
-          <w:szCs w:val="24"/>
-        </w:rPr>
-        <w:t>is able to</w:t>
-      </w:r>
-      <w:proofErr w:type="gramEnd"/>
-      <w:r>
-        <w:rPr>
-          <w:rFonts w:ascii="Times New Roman" w:hAnsi="Times New Roman" w:cs="Times New Roman"/>
-          <w:sz w:val="24"/>
-          <w:szCs w:val="24"/>
-        </w:rPr>
-        <w:t xml:space="preserve"> use the point cloud to accurately construct a virtual environment which could effectively convey necessary information to the user by emulating human-like virtual shortcuts to minimize sensory overload while mapping the area to keep track of items and destinations.</w:t>
+        <w:t>To develop a program that successfully creates a point cloud projection from two horizontally spaced cameras</w:t>
       </w:r>
     </w:p>
     <w:p>
@@ -3464,25 +3446,196 @@
           <w:sz w:val="24"/>
           <w:szCs w:val="24"/>
         </w:rPr>
-        <w:t xml:space="preserve">The device allows easy navigation in a modular operating system such that even the blind could navigate through non-visual actions like hand gestures or voice </w:t>
-      </w:r>
-      <w:proofErr w:type="gramStart"/>
-      <w:r>
-        <w:rPr>
-          <w:rFonts w:ascii="Times New Roman" w:hAnsi="Times New Roman" w:cs="Times New Roman"/>
-          <w:sz w:val="24"/>
-          <w:szCs w:val="24"/>
-        </w:rPr>
-        <w:t>commands, and</w:t>
-      </w:r>
-      <w:proofErr w:type="gramEnd"/>
-      <w:r>
-        <w:rPr>
-          <w:rFonts w:ascii="Times New Roman" w:hAnsi="Times New Roman" w:cs="Times New Roman"/>
-          <w:sz w:val="24"/>
-          <w:szCs w:val="24"/>
-        </w:rPr>
-        <w:t xml:space="preserve"> manage other applications.</w:t>
+        <w:t>To develop a virtual physical world the point cloud projection and world maps can match into</w:t>
+      </w:r>
+    </w:p>
+    <w:p>
+      <w:pPr>
+        <w:pStyle w:val="ListParagraph"/>
+        <w:numPr>
+          <w:ilvl w:val="0"/>
+          <w:numId w:val="1"/>
+        </w:numPr>
+        <w:rPr>
+          <w:rFonts w:ascii="Times New Roman" w:hAnsi="Times New Roman" w:cs="Times New Roman"/>
+          <w:sz w:val="24"/>
+          <w:szCs w:val="24"/>
+        </w:rPr>
+      </w:pPr>
+      <w:r>
+        <w:rPr>
+          <w:rFonts w:ascii="Times New Roman" w:hAnsi="Times New Roman" w:cs="Times New Roman"/>
+          <w:sz w:val="24"/>
+          <w:szCs w:val="24"/>
+        </w:rPr>
+        <w:t xml:space="preserve">To develop a program that takes in the environmental data and </w:t>
+      </w:r>
+      <w:r>
+        <w:rPr>
+          <w:rFonts w:ascii="Times New Roman" w:hAnsi="Times New Roman" w:cs="Times New Roman"/>
+          <w:sz w:val="24"/>
+          <w:szCs w:val="24"/>
+        </w:rPr>
+        <w:t>emulat</w:t>
+      </w:r>
+      <w:r>
+        <w:rPr>
+          <w:rFonts w:ascii="Times New Roman" w:hAnsi="Times New Roman" w:cs="Times New Roman"/>
+          <w:sz w:val="24"/>
+          <w:szCs w:val="24"/>
+        </w:rPr>
+        <w:t>es</w:t>
+      </w:r>
+      <w:r>
+        <w:rPr>
+          <w:rFonts w:ascii="Times New Roman" w:hAnsi="Times New Roman" w:cs="Times New Roman"/>
+          <w:sz w:val="24"/>
+          <w:szCs w:val="24"/>
+        </w:rPr>
+        <w:t xml:space="preserve"> human like sens</w:t>
+      </w:r>
+      <w:r>
+        <w:rPr>
+          <w:rFonts w:ascii="Times New Roman" w:hAnsi="Times New Roman" w:cs="Times New Roman"/>
+          <w:sz w:val="24"/>
+          <w:szCs w:val="24"/>
+        </w:rPr>
+        <w:t>e processing to</w:t>
+      </w:r>
+      <w:r>
+        <w:rPr>
+          <w:rFonts w:ascii="Times New Roman" w:hAnsi="Times New Roman" w:cs="Times New Roman"/>
+          <w:sz w:val="24"/>
+          <w:szCs w:val="24"/>
+        </w:rPr>
+        <w:t xml:space="preserve"> </w:t>
+      </w:r>
+      <w:r>
+        <w:rPr>
+          <w:rFonts w:ascii="Times New Roman" w:hAnsi="Times New Roman" w:cs="Times New Roman"/>
+          <w:sz w:val="24"/>
+          <w:szCs w:val="24"/>
+        </w:rPr>
+        <w:t>generate necessary audio cues to represent the environment with minimal sensory overload</w:t>
+      </w:r>
+    </w:p>
+    <w:p>
+      <w:pPr>
+        <w:pStyle w:val="ListParagraph"/>
+        <w:numPr>
+          <w:ilvl w:val="0"/>
+          <w:numId w:val="1"/>
+        </w:numPr>
+        <w:rPr>
+          <w:rFonts w:ascii="Times New Roman" w:hAnsi="Times New Roman" w:cs="Times New Roman"/>
+          <w:sz w:val="24"/>
+          <w:szCs w:val="24"/>
+        </w:rPr>
+      </w:pPr>
+      <w:r>
+        <w:rPr>
+          <w:rFonts w:ascii="Times New Roman" w:hAnsi="Times New Roman" w:cs="Times New Roman"/>
+          <w:sz w:val="24"/>
+          <w:szCs w:val="24"/>
+        </w:rPr>
+        <w:t>To develop the system that can support multiple plugins that can insert themselves anywhere in the previous objectives processes</w:t>
+      </w:r>
+    </w:p>
+    <w:p>
+      <w:pPr>
+        <w:pStyle w:val="ListParagraph"/>
+        <w:numPr>
+          <w:ilvl w:val="0"/>
+          <w:numId w:val="1"/>
+        </w:numPr>
+        <w:rPr>
+          <w:rFonts w:ascii="Times New Roman" w:hAnsi="Times New Roman" w:cs="Times New Roman"/>
+          <w:sz w:val="24"/>
+          <w:szCs w:val="24"/>
+        </w:rPr>
+      </w:pPr>
+      <w:r>
+        <w:rPr>
+          <w:rFonts w:ascii="Times New Roman" w:hAnsi="Times New Roman" w:cs="Times New Roman"/>
+          <w:sz w:val="24"/>
+          <w:szCs w:val="24"/>
+        </w:rPr>
+        <w:t xml:space="preserve">To apply a one such plugins to recognize </w:t>
+      </w:r>
+      <w:r>
+        <w:rPr>
+          <w:rFonts w:ascii="Times New Roman" w:hAnsi="Times New Roman" w:cs="Times New Roman"/>
+          <w:sz w:val="24"/>
+          <w:szCs w:val="24"/>
+        </w:rPr>
+        <w:t>voice commands and translate them into system commands or instructions</w:t>
+      </w:r>
+    </w:p>
+    <w:p>
+      <w:pPr>
+        <w:pStyle w:val="ListParagraph"/>
+        <w:numPr>
+          <w:ilvl w:val="0"/>
+          <w:numId w:val="1"/>
+        </w:numPr>
+        <w:rPr>
+          <w:rFonts w:ascii="Times New Roman" w:hAnsi="Times New Roman" w:cs="Times New Roman"/>
+          <w:sz w:val="24"/>
+          <w:szCs w:val="24"/>
+        </w:rPr>
+      </w:pPr>
+      <w:r>
+        <w:rPr>
+          <w:rFonts w:ascii="Times New Roman" w:hAnsi="Times New Roman" w:cs="Times New Roman"/>
+          <w:sz w:val="24"/>
+          <w:szCs w:val="24"/>
+        </w:rPr>
+        <w:lastRenderedPageBreak/>
+        <w:t>To apply another plugin that can recognize hand gestures to allow more quieter system commands or instructions</w:t>
+      </w:r>
+    </w:p>
+    <w:p>
+      <w:pPr>
+        <w:pStyle w:val="ListParagraph"/>
+        <w:numPr>
+          <w:ilvl w:val="0"/>
+          <w:numId w:val="1"/>
+        </w:numPr>
+        <w:rPr>
+          <w:rFonts w:ascii="Times New Roman" w:hAnsi="Times New Roman" w:cs="Times New Roman"/>
+          <w:sz w:val="24"/>
+          <w:szCs w:val="24"/>
+        </w:rPr>
+      </w:pPr>
+      <w:r>
+        <w:rPr>
+          <w:rFonts w:ascii="Times New Roman" w:hAnsi="Times New Roman" w:cs="Times New Roman"/>
+          <w:sz w:val="24"/>
+          <w:szCs w:val="24"/>
+        </w:rPr>
+        <w:t>To develop a server that can take in client data or commands, execute them, and then respond the results</w:t>
+      </w:r>
+    </w:p>
+    <w:p>
+      <w:pPr>
+        <w:pStyle w:val="ListParagraph"/>
+        <w:numPr>
+          <w:ilvl w:val="0"/>
+          <w:numId w:val="1"/>
+        </w:numPr>
+        <w:rPr>
+          <w:rFonts w:ascii="Times New Roman" w:hAnsi="Times New Roman" w:cs="Times New Roman"/>
+          <w:sz w:val="24"/>
+          <w:szCs w:val="24"/>
+        </w:rPr>
+      </w:pPr>
+      <w:r>
+        <w:rPr>
+          <w:rFonts w:ascii="Times New Roman" w:hAnsi="Times New Roman" w:cs="Times New Roman"/>
+          <w:sz w:val="24"/>
+          <w:szCs w:val="24"/>
+        </w:rPr>
+        <w:t>To develop server APIs that can interact with other websites or execute local LLMs</w:t>
       </w:r>
     </w:p>
     <w:p>
@@ -3525,16 +3678,7 @@
           <w:sz w:val="24"/>
           <w:szCs w:val="24"/>
         </w:rPr>
-        <w:t xml:space="preserve">Visually impaired individuals, especially the blind, face profound challenges in navigating physical and digital worlds. In the physical realm, they encounter obstacles like uneven terrain, </w:t>
-      </w:r>
-      <w:r>
-        <w:rPr>
-          <w:rFonts w:ascii="Times New Roman" w:hAnsi="Times New Roman" w:cs="Times New Roman"/>
-          <w:sz w:val="24"/>
-          <w:szCs w:val="24"/>
-        </w:rPr>
-        <w:lastRenderedPageBreak/>
-        <w:t>traffic, or indoor hazards, often relying on limited aids that provide incomplete feedback. Digitally, barriers include inaccessible apps, websites, and devices, hindering communication and information access. In the Philippines, with 2.17 million affected and inconsistent infrastructure (e.g., limited braille signage in public spaces), social isolation and dependency are exacerbated</w:t>
+        <w:t>Visually impaired individuals, especially the blind, face profound challenges in navigating physical and digital worlds. In the physical realm, they encounter obstacles like uneven terrain, traffic, or indoor hazards, often relying on limited aids that provide incomplete feedback. Digitally, barriers include inaccessible apps, websites, and devices, hindering communication and information access. In the Philippines, with 2.17 million affected and inconsistent infrastructure (e.g., limited braille signage in public spaces), social isolation and dependency are exacerbated</w:t>
       </w:r>
       <w:sdt>
         <w:sdtPr>
@@ -3670,355 +3814,6 @@
           <w:szCs w:val="24"/>
         </w:rPr>
         <w:t>Necessary information is processed: Voice data (e.g., commands, messages) is directly output to speakers; depth information becomes a spectrogram (frequency for Y-axis, binaural audio for X-axis, volume for Z-axis/depth). The focus point is centered in the user's forward view, with focus radius inversely proportional to focus change speed (biased on X-axis for horizontal priority; shape as a tall oval to emphasize vertical threats like steps or overhead objects). Variables emulate human theories: Logarithmic scaling filters constant movements over time; focus scoping prioritizes central depth over peripherals, reducing data volume. Outputs are audio/haptic cues via earphones, enabling navigation in physical (obstacle avoidance) and digital (app interactions) worlds.</w:t>
-      </w:r>
-    </w:p>
-    <w:tbl>
-      <w:tblPr>
-        <w:tblStyle w:val="TableGrid"/>
-        <w:tblW w:w="0" w:type="auto"/>
-        <w:tblLook w:val="04A0" w:firstRow="1" w:lastRow="0" w:firstColumn="1" w:lastColumn="0" w:noHBand="0" w:noVBand="1"/>
-      </w:tblPr>
-      <w:tblGrid>
-        <w:gridCol w:w="9350"/>
-      </w:tblGrid>
-      <w:tr>
-        <w:tc>
-          <w:tcPr>
-            <w:tcW w:w="9350" w:type="dxa"/>
-          </w:tcPr>
-          <w:p>
-            <w:pPr>
-              <w:rPr>
-                <w:rFonts w:ascii="Times New Roman" w:hAnsi="Times New Roman" w:cs="Times New Roman"/>
-                <w:sz w:val="24"/>
-                <w:szCs w:val="24"/>
-              </w:rPr>
-            </w:pPr>
-          </w:p>
-        </w:tc>
-      </w:tr>
-    </w:tbl>
-    <w:p>
-      <w:pPr>
-        <w:jc w:val="center"/>
-        <w:rPr>
-          <w:rFonts w:ascii="Times New Roman" w:hAnsi="Times New Roman" w:cs="Times New Roman"/>
-          <w:i/>
-          <w:iCs/>
-          <w:sz w:val="24"/>
-          <w:szCs w:val="24"/>
-        </w:rPr>
-      </w:pPr>
-      <w:r>
-        <w:rPr>
-          <w:rFonts w:ascii="Times New Roman" w:hAnsi="Times New Roman" w:cs="Times New Roman"/>
-          <w:i/>
-          <w:iCs/>
-          <w:sz w:val="24"/>
-          <w:szCs w:val="24"/>
-        </w:rPr>
-        <w:t>Figure 1: IPO Model of the Controlled System</w:t>
-      </w:r>
-    </w:p>
-    <w:p>
-      <w:pPr>
-        <w:rPr>
-          <w:rFonts w:ascii="Times New Roman" w:hAnsi="Times New Roman" w:cs="Times New Roman"/>
-          <w:b/>
-          <w:bCs/>
-          <w:sz w:val="24"/>
-          <w:szCs w:val="24"/>
-        </w:rPr>
-      </w:pPr>
-      <w:r>
-        <w:rPr>
-          <w:rFonts w:ascii="Times New Roman" w:hAnsi="Times New Roman" w:cs="Times New Roman"/>
-          <w:b/>
-          <w:bCs/>
-          <w:sz w:val="24"/>
-          <w:szCs w:val="24"/>
-        </w:rPr>
-        <w:t>Theoretical Framework</w:t>
-      </w:r>
-    </w:p>
-    <w:p>
-      <w:pPr>
-        <w:rPr>
-          <w:rFonts w:ascii="Times New Roman" w:hAnsi="Times New Roman" w:cs="Times New Roman"/>
-          <w:sz w:val="24"/>
-          <w:szCs w:val="24"/>
-        </w:rPr>
-      </w:pPr>
-      <w:r>
-        <w:rPr>
-          <w:rFonts w:ascii="Times New Roman" w:hAnsi="Times New Roman" w:cs="Times New Roman"/>
-          <w:sz w:val="24"/>
-          <w:szCs w:val="24"/>
-        </w:rPr>
-        <w:t xml:space="preserve">This research is grounded in theories of human cognitive senses, such as logarithmic scaling (Weber-Fechner law), where sensory perception is relative to stimulus change, allowing automatic filtering of static elements to prevent overload </w:t>
-      </w:r>
-      <w:sdt>
-        <w:sdtPr>
-          <w:rPr>
-            <w:rFonts w:ascii="Times New Roman" w:hAnsi="Times New Roman" w:cs="Times New Roman"/>
-            <w:sz w:val="24"/>
-            <w:szCs w:val="24"/>
-          </w:rPr>
-          <w:id w:val="1840427021"/>
-          <w:citation/>
-        </w:sdtPr>
-        <w:sdtEndPr/>
-        <w:sdtContent>
-          <w:r>
-            <w:rPr>
-              <w:rFonts w:ascii="Times New Roman" w:hAnsi="Times New Roman" w:cs="Times New Roman"/>
-              <w:sz w:val="24"/>
-              <w:szCs w:val="24"/>
-            </w:rPr>
-            <w:fldChar w:fldCharType="begin"/>
-          </w:r>
-          <w:r>
-            <w:rPr>
-              <w:rFonts w:ascii="Times New Roman" w:hAnsi="Times New Roman" w:cs="Times New Roman"/>
-              <w:sz w:val="24"/>
-              <w:szCs w:val="24"/>
-            </w:rPr>
-            <w:instrText xml:space="preserve"> CITATION Gus60 \l 13321 </w:instrText>
-          </w:r>
-          <w:r>
-            <w:rPr>
-              <w:rFonts w:ascii="Times New Roman" w:hAnsi="Times New Roman" w:cs="Times New Roman"/>
-              <w:sz w:val="24"/>
-              <w:szCs w:val="24"/>
-            </w:rPr>
-            <w:fldChar w:fldCharType="separate"/>
-          </w:r>
-          <w:r>
-            <w:rPr>
-              <w:rFonts w:ascii="Times New Roman" w:hAnsi="Times New Roman" w:cs="Times New Roman"/>
-              <w:noProof/>
-              <w:sz w:val="24"/>
-              <w:szCs w:val="24"/>
-            </w:rPr>
-            <w:t>(Fechner, 1960)</w:t>
-          </w:r>
-          <w:r>
-            <w:rPr>
-              <w:rFonts w:ascii="Times New Roman" w:hAnsi="Times New Roman" w:cs="Times New Roman"/>
-              <w:sz w:val="24"/>
-              <w:szCs w:val="24"/>
-            </w:rPr>
-            <w:fldChar w:fldCharType="end"/>
-          </w:r>
-        </w:sdtContent>
-      </w:sdt>
-      <w:r>
-        <w:rPr>
-          <w:rFonts w:ascii="Times New Roman" w:hAnsi="Times New Roman" w:cs="Times New Roman"/>
-          <w:sz w:val="24"/>
-          <w:szCs w:val="24"/>
-        </w:rPr>
-        <w:t xml:space="preserve">. Focus scoping draws from attentional theories, prioritizing foveal (central) over peripheral vision to manage information </w:t>
-      </w:r>
-      <w:sdt>
-        <w:sdtPr>
-          <w:rPr>
-            <w:rFonts w:ascii="Times New Roman" w:hAnsi="Times New Roman" w:cs="Times New Roman"/>
-            <w:sz w:val="24"/>
-            <w:szCs w:val="24"/>
-          </w:rPr>
-          <w:id w:val="2131809132"/>
-          <w:citation/>
-        </w:sdtPr>
-        <w:sdtEndPr/>
-        <w:sdtContent>
-          <w:r>
-            <w:rPr>
-              <w:rFonts w:ascii="Times New Roman" w:hAnsi="Times New Roman" w:cs="Times New Roman"/>
-              <w:sz w:val="24"/>
-              <w:szCs w:val="24"/>
-            </w:rPr>
-            <w:fldChar w:fldCharType="begin"/>
-          </w:r>
-          <w:r>
-            <w:rPr>
-              <w:rFonts w:ascii="Times New Roman" w:hAnsi="Times New Roman" w:cs="Times New Roman"/>
-              <w:sz w:val="24"/>
-              <w:szCs w:val="24"/>
-            </w:rPr>
-            <w:instrText xml:space="preserve"> CITATION Mic80 \l 13321 </w:instrText>
-          </w:r>
-          <w:r>
-            <w:rPr>
-              <w:rFonts w:ascii="Times New Roman" w:hAnsi="Times New Roman" w:cs="Times New Roman"/>
-              <w:sz w:val="24"/>
-              <w:szCs w:val="24"/>
-            </w:rPr>
-            <w:fldChar w:fldCharType="separate"/>
-          </w:r>
-          <w:r>
-            <w:rPr>
-              <w:rFonts w:ascii="Times New Roman" w:hAnsi="Times New Roman" w:cs="Times New Roman"/>
-              <w:noProof/>
-              <w:sz w:val="24"/>
-              <w:szCs w:val="24"/>
-            </w:rPr>
-            <w:t>(Orienting of Attention, 1980)</w:t>
-          </w:r>
-          <w:r>
-            <w:rPr>
-              <w:rFonts w:ascii="Times New Roman" w:hAnsi="Times New Roman" w:cs="Times New Roman"/>
-              <w:sz w:val="24"/>
-              <w:szCs w:val="24"/>
-            </w:rPr>
-            <w:fldChar w:fldCharType="end"/>
-          </w:r>
-        </w:sdtContent>
-      </w:sdt>
-      <w:r>
-        <w:rPr>
-          <w:rFonts w:ascii="Times New Roman" w:hAnsi="Times New Roman" w:cs="Times New Roman"/>
-          <w:sz w:val="24"/>
-          <w:szCs w:val="24"/>
-        </w:rPr>
-        <w:t xml:space="preserve">. We theorize that emulating these processes in SSDs </w:t>
-      </w:r>
-      <w:r>
-        <w:rPr>
-          <w:rFonts w:ascii="Times New Roman" w:hAnsi="Times New Roman" w:cs="Times New Roman"/>
-          <w:sz w:val="24"/>
-          <w:szCs w:val="24"/>
-        </w:rPr>
-        <w:lastRenderedPageBreak/>
-        <w:t>can resolve sensory overload and fatigue by delivering intuitive, context-aware feedback, unlike raw data in traditional devices.</w:t>
-      </w:r>
-    </w:p>
-    <w:p>
-      <w:pPr>
-        <w:rPr>
-          <w:rFonts w:ascii="Times New Roman" w:hAnsi="Times New Roman" w:cs="Times New Roman"/>
-          <w:sz w:val="24"/>
-          <w:szCs w:val="24"/>
-        </w:rPr>
-      </w:pPr>
-      <w:r>
-        <w:rPr>
-          <w:rFonts w:ascii="Times New Roman" w:hAnsi="Times New Roman" w:cs="Times New Roman"/>
-          <w:sz w:val="24"/>
-          <w:szCs w:val="24"/>
-        </w:rPr>
-        <w:t xml:space="preserve">Additionally, modularity is based on user-centered design theory, positing that customizable systems better accommodate diverse impairments and preferences </w:t>
-      </w:r>
-      <w:sdt>
-        <w:sdtPr>
-          <w:rPr>
-            <w:rFonts w:ascii="Times New Roman" w:hAnsi="Times New Roman" w:cs="Times New Roman"/>
-            <w:sz w:val="24"/>
-            <w:szCs w:val="24"/>
-          </w:rPr>
-          <w:id w:val="1749456047"/>
-          <w:citation/>
-        </w:sdtPr>
-        <w:sdtEndPr/>
-        <w:sdtContent>
-          <w:r>
-            <w:rPr>
-              <w:rFonts w:ascii="Times New Roman" w:hAnsi="Times New Roman" w:cs="Times New Roman"/>
-              <w:sz w:val="24"/>
-              <w:szCs w:val="24"/>
-            </w:rPr>
-            <w:fldChar w:fldCharType="begin"/>
-          </w:r>
-          <w:r>
-            <w:rPr>
-              <w:rFonts w:ascii="Times New Roman" w:hAnsi="Times New Roman" w:cs="Times New Roman"/>
-              <w:sz w:val="24"/>
-              <w:szCs w:val="24"/>
-            </w:rPr>
-            <w:instrText xml:space="preserve"> CITATION Don13 \l 13321 </w:instrText>
-          </w:r>
-          <w:r>
-            <w:rPr>
-              <w:rFonts w:ascii="Times New Roman" w:hAnsi="Times New Roman" w:cs="Times New Roman"/>
-              <w:sz w:val="24"/>
-              <w:szCs w:val="24"/>
-            </w:rPr>
-            <w:fldChar w:fldCharType="separate"/>
-          </w:r>
-          <w:r>
-            <w:rPr>
-              <w:rFonts w:ascii="Times New Roman" w:hAnsi="Times New Roman" w:cs="Times New Roman"/>
-              <w:noProof/>
-              <w:sz w:val="24"/>
-              <w:szCs w:val="24"/>
-            </w:rPr>
-            <w:t>(Norman, 2013)</w:t>
-          </w:r>
-          <w:r>
-            <w:rPr>
-              <w:rFonts w:ascii="Times New Roman" w:hAnsi="Times New Roman" w:cs="Times New Roman"/>
-              <w:sz w:val="24"/>
-              <w:szCs w:val="24"/>
-            </w:rPr>
-            <w:fldChar w:fldCharType="end"/>
-          </w:r>
-        </w:sdtContent>
-      </w:sdt>
-      <w:r>
-        <w:rPr>
-          <w:rFonts w:ascii="Times New Roman" w:hAnsi="Times New Roman" w:cs="Times New Roman"/>
-          <w:sz w:val="24"/>
-          <w:szCs w:val="24"/>
-        </w:rPr>
-        <w:t>. By integrating IoT for generalized situations (e.g., API-driven apps), the framework hypothesizes improved adoption, solving lab-to-real-world gaps through adaptive, brain-like processing.</w:t>
-      </w:r>
-    </w:p>
-    <w:tbl>
-      <w:tblPr>
-        <w:tblStyle w:val="TableGrid"/>
-        <w:tblW w:w="0" w:type="auto"/>
-        <w:tblLook w:val="04A0" w:firstRow="1" w:lastRow="0" w:firstColumn="1" w:lastColumn="0" w:noHBand="0" w:noVBand="1"/>
-      </w:tblPr>
-      <w:tblGrid>
-        <w:gridCol w:w="9350"/>
-      </w:tblGrid>
-      <w:tr>
-        <w:tc>
-          <w:tcPr>
-            <w:tcW w:w="9350" w:type="dxa"/>
-          </w:tcPr>
-          <w:p>
-            <w:pPr>
-              <w:rPr>
-                <w:rFonts w:ascii="Times New Roman" w:hAnsi="Times New Roman" w:cs="Times New Roman"/>
-                <w:sz w:val="24"/>
-                <w:szCs w:val="24"/>
-              </w:rPr>
-            </w:pPr>
-          </w:p>
-        </w:tc>
-      </w:tr>
-    </w:tbl>
-    <w:p>
-      <w:pPr>
-        <w:jc w:val="center"/>
-        <w:rPr>
-          <w:rFonts w:ascii="Times New Roman" w:hAnsi="Times New Roman" w:cs="Times New Roman"/>
-          <w:i/>
-          <w:iCs/>
-          <w:sz w:val="24"/>
-          <w:szCs w:val="24"/>
-        </w:rPr>
-      </w:pPr>
-      <w:r>
-        <w:rPr>
-          <w:rFonts w:ascii="Times New Roman" w:hAnsi="Times New Roman" w:cs="Times New Roman"/>
-          <w:i/>
-          <w:iCs/>
-          <w:sz w:val="24"/>
-          <w:szCs w:val="24"/>
-        </w:rPr>
-        <w:t>Figure 2: IOT System Architecture of the whole system</w:t>
       </w:r>
     </w:p>
     <w:tbl>
@@ -4040,12 +3835,68 @@
               <w:jc w:val="center"/>
               <w:rPr>
                 <w:rFonts w:ascii="Times New Roman" w:hAnsi="Times New Roman" w:cs="Times New Roman"/>
-                <w:i/>
-                <w:iCs/>
-                <w:sz w:val="24"/>
-                <w:szCs w:val="24"/>
+                <w:sz w:val="6"/>
+                <w:szCs w:val="6"/>
               </w:rPr>
             </w:pPr>
+            <w:r>
+              <w:rPr>
+                <w:rFonts w:ascii="Times New Roman" w:hAnsi="Times New Roman" w:cs="Times New Roman"/>
+                <w:noProof/>
+                <w:sz w:val="24"/>
+                <w:szCs w:val="24"/>
+              </w:rPr>
+              <w:lastRenderedPageBreak/>
+              <w:drawing>
+                <wp:inline distT="0" distB="0" distL="0" distR="0" wp14:anchorId="411A8377" wp14:editId="440DC8CA">
+                  <wp:extent cx="2770505" cy="2253403"/>
+                  <wp:effectExtent l="0" t="0" r="0" b="0"/>
+                  <wp:docPr id="583919015" name="Picture 2" descr="A close-up of a device&#10;&#10;AI-generated content may be incorrect."/>
+                  <wp:cNvGraphicFramePr>
+                    <a:graphicFrameLocks xmlns:a="http://schemas.openxmlformats.org/drawingml/2006/main" noChangeAspect="1"/>
+                  </wp:cNvGraphicFramePr>
+                  <a:graphic xmlns:a="http://schemas.openxmlformats.org/drawingml/2006/main">
+                    <a:graphicData uri="http://schemas.openxmlformats.org/drawingml/2006/picture">
+                      <pic:pic xmlns:pic="http://schemas.openxmlformats.org/drawingml/2006/picture">
+                        <pic:nvPicPr>
+                          <pic:cNvPr id="583919015" name="Picture 2" descr="A close-up of a device&#10;&#10;AI-generated content may be incorrect."/>
+                          <pic:cNvPicPr/>
+                        </pic:nvPicPr>
+                        <pic:blipFill>
+                          <a:blip r:embed="rId8" cstate="print">
+                            <a:extLst>
+                              <a:ext uri="{28A0092B-C50C-407E-A947-70E740481C1C}">
+                                <a14:useLocalDpi xmlns:a14="http://schemas.microsoft.com/office/drawing/2010/main" val="0"/>
+                              </a:ext>
+                            </a:extLst>
+                          </a:blip>
+                          <a:stretch>
+                            <a:fillRect/>
+                          </a:stretch>
+                        </pic:blipFill>
+                        <pic:spPr>
+                          <a:xfrm>
+                            <a:off x="0" y="0"/>
+                            <a:ext cx="2780741" cy="2261729"/>
+                          </a:xfrm>
+                          <a:prstGeom prst="rect">
+                            <a:avLst/>
+                          </a:prstGeom>
+                        </pic:spPr>
+                      </pic:pic>
+                    </a:graphicData>
+                  </a:graphic>
+                </wp:inline>
+              </w:drawing>
+            </w:r>
+            <w:r>
+              <w:rPr>
+                <w:rFonts w:ascii="Times New Roman" w:hAnsi="Times New Roman" w:cs="Times New Roman"/>
+                <w:sz w:val="24"/>
+                <w:szCs w:val="24"/>
+              </w:rPr>
+              <w:br/>
+            </w:r>
           </w:p>
         </w:tc>
       </w:tr>
@@ -4069,7 +3920,251 @@
           <w:sz w:val="24"/>
           <w:szCs w:val="24"/>
         </w:rPr>
-        <w:t>Figure 3: Basic Architecture of and Embedded System (whole System)</w:t>
+        <w:t>Figure 1: IPO Model of the Controlled System</w:t>
+      </w:r>
+    </w:p>
+    <w:p>
+      <w:pPr>
+        <w:rPr>
+          <w:rFonts w:ascii="Times New Roman" w:hAnsi="Times New Roman" w:cs="Times New Roman"/>
+          <w:b/>
+          <w:bCs/>
+          <w:sz w:val="24"/>
+          <w:szCs w:val="24"/>
+        </w:rPr>
+      </w:pPr>
+      <w:r>
+        <w:rPr>
+          <w:rFonts w:ascii="Times New Roman" w:hAnsi="Times New Roman" w:cs="Times New Roman"/>
+          <w:b/>
+          <w:bCs/>
+          <w:sz w:val="24"/>
+          <w:szCs w:val="24"/>
+        </w:rPr>
+        <w:t>Theoretical Framework</w:t>
+      </w:r>
+    </w:p>
+    <w:p>
+      <w:pPr>
+        <w:rPr>
+          <w:rFonts w:ascii="Times New Roman" w:hAnsi="Times New Roman" w:cs="Times New Roman"/>
+          <w:sz w:val="24"/>
+          <w:szCs w:val="24"/>
+        </w:rPr>
+      </w:pPr>
+      <w:r>
+        <w:rPr>
+          <w:rFonts w:ascii="Times New Roman" w:hAnsi="Times New Roman" w:cs="Times New Roman"/>
+          <w:sz w:val="24"/>
+          <w:szCs w:val="24"/>
+        </w:rPr>
+        <w:t xml:space="preserve">This research is grounded in theories of human cognitive senses, such as logarithmic scaling (Weber-Fechner law), where sensory perception is relative to stimulus change, allowing automatic filtering of static elements to prevent overload </w:t>
+      </w:r>
+      <w:sdt>
+        <w:sdtPr>
+          <w:rPr>
+            <w:rFonts w:ascii="Times New Roman" w:hAnsi="Times New Roman" w:cs="Times New Roman"/>
+            <w:sz w:val="24"/>
+            <w:szCs w:val="24"/>
+          </w:rPr>
+          <w:id w:val="1840427021"/>
+          <w:citation/>
+        </w:sdtPr>
+        <w:sdtEndPr/>
+        <w:sdtContent>
+          <w:r>
+            <w:rPr>
+              <w:rFonts w:ascii="Times New Roman" w:hAnsi="Times New Roman" w:cs="Times New Roman"/>
+              <w:sz w:val="24"/>
+              <w:szCs w:val="24"/>
+            </w:rPr>
+            <w:fldChar w:fldCharType="begin"/>
+          </w:r>
+          <w:r>
+            <w:rPr>
+              <w:rFonts w:ascii="Times New Roman" w:hAnsi="Times New Roman" w:cs="Times New Roman"/>
+              <w:sz w:val="24"/>
+              <w:szCs w:val="24"/>
+            </w:rPr>
+            <w:instrText xml:space="preserve"> CITATION Gus60 \l 13321 </w:instrText>
+          </w:r>
+          <w:r>
+            <w:rPr>
+              <w:rFonts w:ascii="Times New Roman" w:hAnsi="Times New Roman" w:cs="Times New Roman"/>
+              <w:sz w:val="24"/>
+              <w:szCs w:val="24"/>
+            </w:rPr>
+            <w:fldChar w:fldCharType="separate"/>
+          </w:r>
+          <w:r>
+            <w:rPr>
+              <w:rFonts w:ascii="Times New Roman" w:hAnsi="Times New Roman" w:cs="Times New Roman"/>
+              <w:noProof/>
+              <w:sz w:val="24"/>
+              <w:szCs w:val="24"/>
+            </w:rPr>
+            <w:t>(Fechner, 1960)</w:t>
+          </w:r>
+          <w:r>
+            <w:rPr>
+              <w:rFonts w:ascii="Times New Roman" w:hAnsi="Times New Roman" w:cs="Times New Roman"/>
+              <w:sz w:val="24"/>
+              <w:szCs w:val="24"/>
+            </w:rPr>
+            <w:fldChar w:fldCharType="end"/>
+          </w:r>
+        </w:sdtContent>
+      </w:sdt>
+      <w:r>
+        <w:rPr>
+          <w:rFonts w:ascii="Times New Roman" w:hAnsi="Times New Roman" w:cs="Times New Roman"/>
+          <w:sz w:val="24"/>
+          <w:szCs w:val="24"/>
+        </w:rPr>
+        <w:t xml:space="preserve">. Focus scoping draws from attentional theories, prioritizing foveal (central) over peripheral vision to manage information </w:t>
+      </w:r>
+      <w:sdt>
+        <w:sdtPr>
+          <w:rPr>
+            <w:rFonts w:ascii="Times New Roman" w:hAnsi="Times New Roman" w:cs="Times New Roman"/>
+            <w:sz w:val="24"/>
+            <w:szCs w:val="24"/>
+          </w:rPr>
+          <w:id w:val="2131809132"/>
+          <w:citation/>
+        </w:sdtPr>
+        <w:sdtEndPr/>
+        <w:sdtContent>
+          <w:r>
+            <w:rPr>
+              <w:rFonts w:ascii="Times New Roman" w:hAnsi="Times New Roman" w:cs="Times New Roman"/>
+              <w:sz w:val="24"/>
+              <w:szCs w:val="24"/>
+            </w:rPr>
+            <w:fldChar w:fldCharType="begin"/>
+          </w:r>
+          <w:r>
+            <w:rPr>
+              <w:rFonts w:ascii="Times New Roman" w:hAnsi="Times New Roman" w:cs="Times New Roman"/>
+              <w:sz w:val="24"/>
+              <w:szCs w:val="24"/>
+            </w:rPr>
+            <w:instrText xml:space="preserve"> CITATION Mic80 \l 13321 </w:instrText>
+          </w:r>
+          <w:r>
+            <w:rPr>
+              <w:rFonts w:ascii="Times New Roman" w:hAnsi="Times New Roman" w:cs="Times New Roman"/>
+              <w:sz w:val="24"/>
+              <w:szCs w:val="24"/>
+            </w:rPr>
+            <w:fldChar w:fldCharType="separate"/>
+          </w:r>
+          <w:r>
+            <w:rPr>
+              <w:rFonts w:ascii="Times New Roman" w:hAnsi="Times New Roman" w:cs="Times New Roman"/>
+              <w:noProof/>
+              <w:sz w:val="24"/>
+              <w:szCs w:val="24"/>
+            </w:rPr>
+            <w:t>(Orienting of Attention, 1980)</w:t>
+          </w:r>
+          <w:r>
+            <w:rPr>
+              <w:rFonts w:ascii="Times New Roman" w:hAnsi="Times New Roman" w:cs="Times New Roman"/>
+              <w:sz w:val="24"/>
+              <w:szCs w:val="24"/>
+            </w:rPr>
+            <w:fldChar w:fldCharType="end"/>
+          </w:r>
+        </w:sdtContent>
+      </w:sdt>
+      <w:r>
+        <w:rPr>
+          <w:rFonts w:ascii="Times New Roman" w:hAnsi="Times New Roman" w:cs="Times New Roman"/>
+          <w:sz w:val="24"/>
+          <w:szCs w:val="24"/>
+        </w:rPr>
+        <w:t>. We theorize that emulating these processes in SSDs can resolve sensory overload and fatigue by delivering intuitive, context-aware feedback, unlike raw data in traditional devices.</w:t>
+      </w:r>
+    </w:p>
+    <w:p>
+      <w:pPr>
+        <w:rPr>
+          <w:rFonts w:ascii="Times New Roman" w:hAnsi="Times New Roman" w:cs="Times New Roman"/>
+          <w:sz w:val="24"/>
+          <w:szCs w:val="24"/>
+        </w:rPr>
+      </w:pPr>
+      <w:r>
+        <w:rPr>
+          <w:rFonts w:ascii="Times New Roman" w:hAnsi="Times New Roman" w:cs="Times New Roman"/>
+          <w:sz w:val="24"/>
+          <w:szCs w:val="24"/>
+        </w:rPr>
+        <w:t xml:space="preserve">Additionally, modularity is based on user-centered design theory, positing that customizable systems better accommodate diverse impairments and preferences </w:t>
+      </w:r>
+      <w:sdt>
+        <w:sdtPr>
+          <w:rPr>
+            <w:rFonts w:ascii="Times New Roman" w:hAnsi="Times New Roman" w:cs="Times New Roman"/>
+            <w:sz w:val="24"/>
+            <w:szCs w:val="24"/>
+          </w:rPr>
+          <w:id w:val="1749456047"/>
+          <w:citation/>
+        </w:sdtPr>
+        <w:sdtEndPr/>
+        <w:sdtContent>
+          <w:r>
+            <w:rPr>
+              <w:rFonts w:ascii="Times New Roman" w:hAnsi="Times New Roman" w:cs="Times New Roman"/>
+              <w:sz w:val="24"/>
+              <w:szCs w:val="24"/>
+            </w:rPr>
+            <w:fldChar w:fldCharType="begin"/>
+          </w:r>
+          <w:r>
+            <w:rPr>
+              <w:rFonts w:ascii="Times New Roman" w:hAnsi="Times New Roman" w:cs="Times New Roman"/>
+              <w:sz w:val="24"/>
+              <w:szCs w:val="24"/>
+            </w:rPr>
+            <w:instrText xml:space="preserve"> CITATION Don13 \l 13321 </w:instrText>
+          </w:r>
+          <w:r>
+            <w:rPr>
+              <w:rFonts w:ascii="Times New Roman" w:hAnsi="Times New Roman" w:cs="Times New Roman"/>
+              <w:sz w:val="24"/>
+              <w:szCs w:val="24"/>
+            </w:rPr>
+            <w:fldChar w:fldCharType="separate"/>
+          </w:r>
+          <w:r>
+            <w:rPr>
+              <w:rFonts w:ascii="Times New Roman" w:hAnsi="Times New Roman" w:cs="Times New Roman"/>
+              <w:noProof/>
+              <w:sz w:val="24"/>
+              <w:szCs w:val="24"/>
+            </w:rPr>
+            <w:t>(Norman, 2013)</w:t>
+          </w:r>
+          <w:r>
+            <w:rPr>
+              <w:rFonts w:ascii="Times New Roman" w:hAnsi="Times New Roman" w:cs="Times New Roman"/>
+              <w:sz w:val="24"/>
+              <w:szCs w:val="24"/>
+            </w:rPr>
+            <w:fldChar w:fldCharType="end"/>
+          </w:r>
+        </w:sdtContent>
+      </w:sdt>
+      <w:r>
+        <w:rPr>
+          <w:rFonts w:ascii="Times New Roman" w:hAnsi="Times New Roman" w:cs="Times New Roman"/>
+          <w:sz w:val="24"/>
+          <w:szCs w:val="24"/>
+        </w:rPr>
+        <w:t>. By integrating IoT for generalized situations (e.g., API-driven apps), the framework hypothesizes improved adoption, solving lab-to-real-world gaps through adaptive, brain-like processing.</w:t>
       </w:r>
     </w:p>
     <w:tbl>
@@ -4091,12 +4186,63 @@
               <w:jc w:val="center"/>
               <w:rPr>
                 <w:rFonts w:ascii="Times New Roman" w:hAnsi="Times New Roman" w:cs="Times New Roman"/>
-                <w:i/>
-                <w:iCs/>
                 <w:sz w:val="24"/>
                 <w:szCs w:val="24"/>
               </w:rPr>
             </w:pPr>
+            <w:r>
+              <w:rPr>
+                <w:rFonts w:ascii="Times New Roman" w:hAnsi="Times New Roman" w:cs="Times New Roman"/>
+                <w:noProof/>
+                <w:sz w:val="24"/>
+                <w:szCs w:val="24"/>
+              </w:rPr>
+              <w:drawing>
+                <wp:inline distT="0" distB="0" distL="0" distR="0" wp14:anchorId="10ACE2EE" wp14:editId="7BA35556">
+                  <wp:extent cx="3000375" cy="2515933"/>
+                  <wp:effectExtent l="0" t="0" r="0" b="0"/>
+                  <wp:docPr id="2037320475" name="Picture 4"/>
+                  <wp:cNvGraphicFramePr>
+                    <a:graphicFrameLocks xmlns:a="http://schemas.openxmlformats.org/drawingml/2006/main" noChangeAspect="1"/>
+                  </wp:cNvGraphicFramePr>
+                  <a:graphic xmlns:a="http://schemas.openxmlformats.org/drawingml/2006/main">
+                    <a:graphicData uri="http://schemas.openxmlformats.org/drawingml/2006/picture">
+                      <pic:pic xmlns:pic="http://schemas.openxmlformats.org/drawingml/2006/picture">
+                        <pic:nvPicPr>
+                          <pic:cNvPr id="0" name="Picture 3"/>
+                          <pic:cNvPicPr>
+                            <a:picLocks noChangeAspect="1" noChangeArrowheads="1"/>
+                          </pic:cNvPicPr>
+                        </pic:nvPicPr>
+                        <pic:blipFill>
+                          <a:blip r:embed="rId9" cstate="print">
+                            <a:extLst>
+                              <a:ext uri="{28A0092B-C50C-407E-A947-70E740481C1C}">
+                                <a14:useLocalDpi xmlns:a14="http://schemas.microsoft.com/office/drawing/2010/main" val="0"/>
+                              </a:ext>
+                            </a:extLst>
+                          </a:blip>
+                          <a:srcRect/>
+                          <a:stretch>
+                            <a:fillRect/>
+                          </a:stretch>
+                        </pic:blipFill>
+                        <pic:spPr bwMode="auto">
+                          <a:xfrm>
+                            <a:off x="0" y="0"/>
+                            <a:ext cx="3009425" cy="2523522"/>
+                          </a:xfrm>
+                          <a:prstGeom prst="rect">
+                            <a:avLst/>
+                          </a:prstGeom>
+                          <a:noFill/>
+                        </pic:spPr>
+                      </pic:pic>
+                    </a:graphicData>
+                  </a:graphic>
+                </wp:inline>
+              </w:drawing>
+            </w:r>
           </w:p>
         </w:tc>
       </w:tr>
@@ -4120,7 +4266,7 @@
           <w:sz w:val="24"/>
           <w:szCs w:val="24"/>
         </w:rPr>
-        <w:t>Figure 4: Flowchart of the AI in the System</w:t>
+        <w:t>Figure 2: IOT System Architecture of the whole system</w:t>
       </w:r>
     </w:p>
     <w:tbl>
@@ -4171,6 +4317,162 @@
           <w:sz w:val="24"/>
           <w:szCs w:val="24"/>
         </w:rPr>
+        <w:t>Figure 3: Basic Architecture of an Embedded System (whole System)</w:t>
+      </w:r>
+    </w:p>
+    <w:tbl>
+      <w:tblPr>
+        <w:tblStyle w:val="TableGrid"/>
+        <w:tblW w:w="0" w:type="auto"/>
+        <w:tblLook w:val="04A0" w:firstRow="1" w:lastRow="0" w:firstColumn="1" w:lastColumn="0" w:noHBand="0" w:noVBand="1"/>
+      </w:tblPr>
+      <w:tblGrid>
+        <w:gridCol w:w="8900"/>
+      </w:tblGrid>
+      <w:tr>
+        <w:trPr>
+          <w:trHeight w:val="4215"/>
+        </w:trPr>
+        <w:tc>
+          <w:tcPr>
+            <w:tcW w:w="8900" w:type="dxa"/>
+          </w:tcPr>
+          <w:p>
+            <w:pPr>
+              <w:jc w:val="center"/>
+              <w:rPr>
+                <w:rFonts w:ascii="Times New Roman" w:hAnsi="Times New Roman" w:cs="Times New Roman"/>
+                <w:i/>
+                <w:iCs/>
+                <w:sz w:val="24"/>
+                <w:szCs w:val="24"/>
+              </w:rPr>
+            </w:pPr>
+            <w:r>
+              <w:rPr>
+                <w:rFonts w:ascii="Times New Roman" w:hAnsi="Times New Roman" w:cs="Times New Roman"/>
+                <w:i/>
+                <w:iCs/>
+                <w:noProof/>
+                <w:sz w:val="24"/>
+                <w:szCs w:val="24"/>
+              </w:rPr>
+              <w:drawing>
+                <wp:inline distT="0" distB="0" distL="0" distR="0" wp14:anchorId="007F21EA" wp14:editId="300AB9E9">
+                  <wp:extent cx="5505450" cy="2786840"/>
+                  <wp:effectExtent l="0" t="0" r="0" b="0"/>
+                  <wp:docPr id="684063389" name="Graphic 5"/>
+                  <wp:cNvGraphicFramePr>
+                    <a:graphicFrameLocks xmlns:a="http://schemas.openxmlformats.org/drawingml/2006/main" noChangeAspect="1"/>
+                  </wp:cNvGraphicFramePr>
+                  <a:graphic xmlns:a="http://schemas.openxmlformats.org/drawingml/2006/main">
+                    <a:graphicData uri="http://schemas.openxmlformats.org/drawingml/2006/picture">
+                      <pic:pic xmlns:pic="http://schemas.openxmlformats.org/drawingml/2006/picture">
+                        <pic:nvPicPr>
+                          <pic:cNvPr id="684063389" name="Graphic 684063389"/>
+                          <pic:cNvPicPr/>
+                        </pic:nvPicPr>
+                        <pic:blipFill>
+                          <a:blip r:embed="rId10">
+                            <a:extLst>
+                              <a:ext uri="{96DAC541-7B7A-43D3-8B79-37D633B846F1}">
+                                <asvg:svgBlip xmlns:asvg="http://schemas.microsoft.com/office/drawing/2016/SVG/main" r:embed="rId11"/>
+                              </a:ext>
+                            </a:extLst>
+                          </a:blip>
+                          <a:stretch>
+                            <a:fillRect/>
+                          </a:stretch>
+                        </pic:blipFill>
+                        <pic:spPr>
+                          <a:xfrm>
+                            <a:off x="0" y="0"/>
+                            <a:ext cx="5511866" cy="2790088"/>
+                          </a:xfrm>
+                          <a:prstGeom prst="rect">
+                            <a:avLst/>
+                          </a:prstGeom>
+                        </pic:spPr>
+                      </pic:pic>
+                    </a:graphicData>
+                  </a:graphic>
+                </wp:inline>
+              </w:drawing>
+            </w:r>
+          </w:p>
+        </w:tc>
+      </w:tr>
+    </w:tbl>
+    <w:p>
+      <w:pPr>
+        <w:jc w:val="center"/>
+        <w:rPr>
+          <w:rFonts w:ascii="Times New Roman" w:hAnsi="Times New Roman" w:cs="Times New Roman"/>
+          <w:i/>
+          <w:iCs/>
+          <w:sz w:val="24"/>
+          <w:szCs w:val="24"/>
+        </w:rPr>
+      </w:pPr>
+      <w:r>
+        <w:rPr>
+          <w:rFonts w:ascii="Times New Roman" w:hAnsi="Times New Roman" w:cs="Times New Roman"/>
+          <w:i/>
+          <w:iCs/>
+          <w:sz w:val="24"/>
+          <w:szCs w:val="24"/>
+        </w:rPr>
+        <w:t>Figure 4: Flowchart of the AI in the System</w:t>
+      </w:r>
+    </w:p>
+    <w:tbl>
+      <w:tblPr>
+        <w:tblStyle w:val="TableGrid"/>
+        <w:tblW w:w="0" w:type="auto"/>
+        <w:tblLook w:val="04A0" w:firstRow="1" w:lastRow="0" w:firstColumn="1" w:lastColumn="0" w:noHBand="0" w:noVBand="1"/>
+      </w:tblPr>
+      <w:tblGrid>
+        <w:gridCol w:w="9350"/>
+      </w:tblGrid>
+      <w:tr>
+        <w:tc>
+          <w:tcPr>
+            <w:tcW w:w="9350" w:type="dxa"/>
+          </w:tcPr>
+          <w:p>
+            <w:pPr>
+              <w:jc w:val="center"/>
+              <w:rPr>
+                <w:rFonts w:ascii="Times New Roman" w:hAnsi="Times New Roman" w:cs="Times New Roman"/>
+                <w:i/>
+                <w:iCs/>
+                <w:sz w:val="24"/>
+                <w:szCs w:val="24"/>
+              </w:rPr>
+            </w:pPr>
+          </w:p>
+        </w:tc>
+      </w:tr>
+    </w:tbl>
+    <w:p>
+      <w:pPr>
+        <w:jc w:val="center"/>
+        <w:rPr>
+          <w:rFonts w:ascii="Times New Roman" w:hAnsi="Times New Roman" w:cs="Times New Roman"/>
+          <w:i/>
+          <w:iCs/>
+          <w:sz w:val="24"/>
+          <w:szCs w:val="24"/>
+        </w:rPr>
+      </w:pPr>
+      <w:r>
+        <w:rPr>
+          <w:rFonts w:ascii="Times New Roman" w:hAnsi="Times New Roman" w:cs="Times New Roman"/>
+          <w:i/>
+          <w:iCs/>
+          <w:sz w:val="24"/>
+          <w:szCs w:val="24"/>
+        </w:rPr>
         <w:t>Figure 5: Process flow of the whole System</w:t>
       </w:r>
     </w:p>
@@ -4576,6 +4878,7 @@
           <w:sz w:val="24"/>
           <w:szCs w:val="24"/>
         </w:rPr>
+        <w:lastRenderedPageBreak/>
         <w:t>Virtual Whiskers</w:t>
       </w:r>
       <w:sdt>
@@ -4751,7 +5054,6 @@
           <w:sz w:val="24"/>
           <w:szCs w:val="24"/>
         </w:rPr>
-        <w:lastRenderedPageBreak/>
         <w:t>SoundSight</w:t>
       </w:r>
       <w:proofErr w:type="spellEnd"/>
@@ -7874,7 +8176,7 @@
       </w:pPr>
     </w:p>
     <w:sectPr>
-      <w:headerReference w:type="default" r:id="rId8"/>
+      <w:headerReference w:type="default" r:id="rId12"/>
       <w:pgSz w:w="12240" w:h="15840"/>
       <w:pgMar w:top="1440" w:right="1440" w:bottom="1440" w:left="1440" w:header="283" w:footer="624" w:gutter="0"/>
       <w:cols w:space="708"/>

</xml_diff>

<commit_message>
Added human sensory processes
</commit_message>
<xml_diff>
--- a/paper.docx
+++ b/paper.docx
@@ -495,7 +495,7 @@
                 <w:b w:val="0"/>
                 <w:webHidden/>
               </w:rPr>
-              <w:t>4</w:t>
+              <w:t>6</w:t>
             </w:r>
             <w:r>
               <w:rPr>
@@ -567,7 +567,7 @@
                 <w:b w:val="0"/>
                 <w:webHidden/>
               </w:rPr>
-              <w:t>5</w:t>
+              <w:t>7</w:t>
             </w:r>
             <w:r>
               <w:rPr>
@@ -639,7 +639,7 @@
                 <w:b w:val="0"/>
                 <w:webHidden/>
               </w:rPr>
-              <w:t>6</w:t>
+              <w:t>8</w:t>
             </w:r>
             <w:r>
               <w:rPr>
@@ -715,7 +715,7 @@
                 <w:noProof/>
                 <w:webHidden/>
               </w:rPr>
-              <w:t>6</w:t>
+              <w:t>8</w:t>
             </w:r>
             <w:r>
               <w:rPr>
@@ -791,7 +791,7 @@
                 <w:noProof/>
                 <w:webHidden/>
               </w:rPr>
-              <w:t>7</w:t>
+              <w:t>10</w:t>
             </w:r>
             <w:r>
               <w:rPr>
@@ -867,7 +867,7 @@
                 <w:noProof/>
                 <w:webHidden/>
               </w:rPr>
-              <w:t>7</w:t>
+              <w:t>11</w:t>
             </w:r>
             <w:r>
               <w:rPr>
@@ -943,7 +943,7 @@
                 <w:noProof/>
                 <w:webHidden/>
               </w:rPr>
-              <w:t>7</w:t>
+              <w:t>11</w:t>
             </w:r>
             <w:r>
               <w:rPr>
@@ -1019,7 +1019,7 @@
                 <w:noProof/>
                 <w:webHidden/>
               </w:rPr>
-              <w:t>7</w:t>
+              <w:t>11</w:t>
             </w:r>
             <w:r>
               <w:rPr>
@@ -1095,7 +1095,7 @@
                 <w:noProof/>
                 <w:webHidden/>
               </w:rPr>
-              <w:t>8</w:t>
+              <w:t>12</w:t>
             </w:r>
             <w:r>
               <w:rPr>
@@ -1171,7 +1171,7 @@
                 <w:noProof/>
                 <w:webHidden/>
               </w:rPr>
-              <w:t>11</w:t>
+              <w:t>17</w:t>
             </w:r>
             <w:r>
               <w:rPr>
@@ -1243,7 +1243,7 @@
                 <w:b w:val="0"/>
                 <w:webHidden/>
               </w:rPr>
-              <w:t>11</w:t>
+              <w:t>17</w:t>
             </w:r>
             <w:r>
               <w:rPr>
@@ -1315,7 +1315,7 @@
                 <w:b w:val="0"/>
                 <w:webHidden/>
               </w:rPr>
-              <w:t>12</w:t>
+              <w:t>19</w:t>
             </w:r>
             <w:r>
               <w:rPr>
@@ -1390,7 +1390,7 @@
                 <w:noProof/>
                 <w:webHidden/>
               </w:rPr>
-              <w:t>12</w:t>
+              <w:t>19</w:t>
             </w:r>
             <w:r>
               <w:rPr>
@@ -1465,7 +1465,7 @@
                 <w:noProof/>
                 <w:webHidden/>
               </w:rPr>
-              <w:t>13</w:t>
+              <w:t>21</w:t>
             </w:r>
             <w:r>
               <w:rPr>
@@ -1540,7 +1540,7 @@
                 <w:noProof/>
                 <w:webHidden/>
               </w:rPr>
-              <w:t>14</w:t>
+              <w:t>23</w:t>
             </w:r>
             <w:r>
               <w:rPr>
@@ -1615,7 +1615,7 @@
                 <w:noProof/>
                 <w:webHidden/>
               </w:rPr>
-              <w:t>15</w:t>
+              <w:t>24</w:t>
             </w:r>
             <w:r>
               <w:rPr>
@@ -1690,7 +1690,7 @@
                 <w:noProof/>
                 <w:webHidden/>
               </w:rPr>
-              <w:t>16</w:t>
+              <w:t>26</w:t>
             </w:r>
             <w:r>
               <w:rPr>
@@ -1765,7 +1765,7 @@
                 <w:noProof/>
                 <w:webHidden/>
               </w:rPr>
-              <w:t>17</w:t>
+              <w:t>28</w:t>
             </w:r>
             <w:r>
               <w:rPr>
@@ -1840,7 +1840,7 @@
                 <w:noProof/>
                 <w:webHidden/>
               </w:rPr>
-              <w:t>18</w:t>
+              <w:t>30</w:t>
             </w:r>
             <w:r>
               <w:rPr>
@@ -1915,7 +1915,7 @@
                 <w:noProof/>
                 <w:webHidden/>
               </w:rPr>
-              <w:t>19</w:t>
+              <w:t>32</w:t>
             </w:r>
             <w:r>
               <w:rPr>
@@ -1990,7 +1990,7 @@
                 <w:noProof/>
                 <w:webHidden/>
               </w:rPr>
-              <w:t>19</w:t>
+              <w:t>32</w:t>
             </w:r>
             <w:r>
               <w:rPr>
@@ -2065,7 +2065,7 @@
                 <w:noProof/>
                 <w:webHidden/>
               </w:rPr>
-              <w:t>19</w:t>
+              <w:t>33</w:t>
             </w:r>
             <w:r>
               <w:rPr>
@@ -2140,7 +2140,7 @@
                 <w:noProof/>
                 <w:webHidden/>
               </w:rPr>
-              <w:t>21</w:t>
+              <w:t>35</w:t>
             </w:r>
             <w:r>
               <w:rPr>
@@ -2215,7 +2215,7 @@
                 <w:noProof/>
                 <w:webHidden/>
               </w:rPr>
-              <w:t>22</w:t>
+              <w:t>38</w:t>
             </w:r>
             <w:r>
               <w:rPr>
@@ -2290,7 +2290,7 @@
                 <w:noProof/>
                 <w:webHidden/>
               </w:rPr>
-              <w:t>24</w:t>
+              <w:t>41</w:t>
             </w:r>
             <w:r>
               <w:rPr>
@@ -2365,7 +2365,7 @@
                 <w:noProof/>
                 <w:webHidden/>
               </w:rPr>
-              <w:t>25</w:t>
+              <w:t>43</w:t>
             </w:r>
             <w:r>
               <w:rPr>
@@ -2440,7 +2440,7 @@
                 <w:noProof/>
                 <w:webHidden/>
               </w:rPr>
-              <w:t>26</w:t>
+              <w:t>45</w:t>
             </w:r>
             <w:r>
               <w:rPr>
@@ -2515,7 +2515,7 @@
                 <w:noProof/>
                 <w:webHidden/>
               </w:rPr>
-              <w:t>26</w:t>
+              <w:t>46</w:t>
             </w:r>
             <w:r>
               <w:rPr>
@@ -2590,7 +2590,7 @@
                 <w:noProof/>
                 <w:webHidden/>
               </w:rPr>
-              <w:t>28</w:t>
+              <w:t>49</w:t>
             </w:r>
             <w:r>
               <w:rPr>
@@ -2665,7 +2665,7 @@
                 <w:noProof/>
                 <w:webHidden/>
               </w:rPr>
-              <w:t>28</w:t>
+              <w:t>49</w:t>
             </w:r>
             <w:r>
               <w:rPr>
@@ -2740,7 +2740,7 @@
                 <w:noProof/>
                 <w:webHidden/>
               </w:rPr>
-              <w:t>28</w:t>
+              <w:t>50</w:t>
             </w:r>
             <w:r>
               <w:rPr>
@@ -2815,7 +2815,7 @@
                 <w:noProof/>
                 <w:webHidden/>
               </w:rPr>
-              <w:t>29</w:t>
+              <w:t>51</w:t>
             </w:r>
             <w:r>
               <w:rPr>
@@ -2890,7 +2890,7 @@
                 <w:noProof/>
                 <w:webHidden/>
               </w:rPr>
-              <w:t>30</w:t>
+              <w:t>53</w:t>
             </w:r>
             <w:r>
               <w:rPr>
@@ -2965,7 +2965,7 @@
                 <w:noProof/>
                 <w:webHidden/>
               </w:rPr>
-              <w:t>30</w:t>
+              <w:t>54</w:t>
             </w:r>
             <w:r>
               <w:rPr>
@@ -3040,7 +3040,7 @@
                 <w:noProof/>
                 <w:webHidden/>
               </w:rPr>
-              <w:t>31</w:t>
+              <w:t>55</w:t>
             </w:r>
             <w:r>
               <w:rPr>
@@ -3115,7 +3115,7 @@
                 <w:noProof/>
                 <w:webHidden/>
               </w:rPr>
-              <w:t>32</w:t>
+              <w:t>58</w:t>
             </w:r>
             <w:r>
               <w:rPr>
@@ -3187,7 +3187,7 @@
                 <w:b w:val="0"/>
                 <w:webHidden/>
               </w:rPr>
-              <w:t>33</w:t>
+              <w:t>60</w:t>
             </w:r>
             <w:r>
               <w:rPr>
@@ -3263,7 +3263,14 @@
                 <w:noProof/>
                 <w:webHidden/>
               </w:rPr>
-              <w:t>33</w:t>
+              <w:t>6</w:t>
+            </w:r>
+            <w:r>
+              <w:rPr>
+                <w:noProof/>
+                <w:webHidden/>
+              </w:rPr>
+              <w:t>0</w:t>
             </w:r>
             <w:r>
               <w:rPr>
@@ -3339,7 +3346,7 @@
                 <w:noProof/>
                 <w:webHidden/>
               </w:rPr>
-              <w:t>33</w:t>
+              <w:t>60</w:t>
             </w:r>
             <w:r>
               <w:rPr>
@@ -3415,7 +3422,7 @@
                 <w:noProof/>
                 <w:webHidden/>
               </w:rPr>
-              <w:t>34</w:t>
+              <w:t>60</w:t>
             </w:r>
             <w:r>
               <w:rPr>
@@ -3491,7 +3498,7 @@
                 <w:noProof/>
                 <w:webHidden/>
               </w:rPr>
-              <w:t>34</w:t>
+              <w:t>60</w:t>
             </w:r>
             <w:r>
               <w:rPr>
@@ -3567,7 +3574,7 @@
                 <w:noProof/>
                 <w:webHidden/>
               </w:rPr>
-              <w:t>34</w:t>
+              <w:t>61</w:t>
             </w:r>
             <w:r>
               <w:rPr>
@@ -3643,7 +3650,7 @@
                 <w:noProof/>
                 <w:webHidden/>
               </w:rPr>
-              <w:t>34</w:t>
+              <w:t>61</w:t>
             </w:r>
             <w:r>
               <w:rPr>
@@ -3719,7 +3726,7 @@
                 <w:noProof/>
                 <w:webHidden/>
               </w:rPr>
-              <w:t>34</w:t>
+              <w:t>62</w:t>
             </w:r>
             <w:r>
               <w:rPr>
@@ -3791,7 +3798,7 @@
                 <w:b w:val="0"/>
                 <w:webHidden/>
               </w:rPr>
-              <w:t>35</w:t>
+              <w:t>63</w:t>
             </w:r>
             <w:r>
               <w:rPr>
@@ -3960,7 +3967,7 @@
             <w:noProof/>
             <w:webHidden/>
           </w:rPr>
-          <w:t>34</w:t>
+          <w:t>61</w:t>
         </w:r>
         <w:r>
           <w:rPr>
@@ -4035,7 +4042,7 @@
             <w:noProof/>
             <w:webHidden/>
           </w:rPr>
-          <w:t>34</w:t>
+          <w:t>62</w:t>
         </w:r>
         <w:r>
           <w:rPr>
@@ -4221,7 +4228,7 @@
             <w:sz w:val="24"/>
             <w:szCs w:val="24"/>
           </w:rPr>
-          <w:t>7</w:t>
+          <w:t>14</w:t>
         </w:r>
         <w:r>
           <w:rPr>
@@ -4368,7 +4375,7 @@
             <w:sz w:val="24"/>
             <w:szCs w:val="24"/>
           </w:rPr>
-          <w:t>9</w:t>
+          <w:t>16</w:t>
         </w:r>
         <w:r>
           <w:rPr>
@@ -13738,7 +13745,23 @@
           <w:sz w:val="24"/>
           <w:szCs w:val="24"/>
         </w:rPr>
-        <w:t xml:space="preserve">The main process translates visual/environmental data to audio/haptic via stereo projection to point clouds, spectrograms, and binaural output. Secondary processes network users via IoT for sensor/actuator/API interactions (e.g., maps, weather). Qualitative research tests comfort, overload, and modularity through user experiments: Physical proficiency (obstacle navigation, movement detection, ball catching); Digital proficiency (communication, browsing). Timeline: </w:t>
+        <w:t>The main process translates visual/environmental data to audio/haptic via stereo projection to point clouds, spectrograms, and binaural output</w:t>
+      </w:r>
+      <w:r>
+        <w:rPr>
+          <w:rFonts w:ascii="Times New Roman" w:hAnsi="Times New Roman" w:cs="Times New Roman"/>
+          <w:sz w:val="24"/>
+          <w:szCs w:val="24"/>
+        </w:rPr>
+        <w:t xml:space="preserve"> through emulating human sensory processes</w:t>
+      </w:r>
+      <w:r>
+        <w:rPr>
+          <w:rFonts w:ascii="Times New Roman" w:hAnsi="Times New Roman" w:cs="Times New Roman"/>
+          <w:sz w:val="24"/>
+          <w:szCs w:val="24"/>
+        </w:rPr>
+        <w:t xml:space="preserve">. Secondary processes network users via IoT for sensor/actuator/API interactions (e.g., maps, weather). Qualitative research tests comfort, overload, and modularity through user experiments: Physical proficiency (obstacle navigation, movement detection, ball catching); Digital proficiency (communication, browsing). Timeline: </w:t>
       </w:r>
       <w:r>
         <w:rPr>
@@ -13748,6 +13771,179 @@
         </w:rPr>
         <w:lastRenderedPageBreak/>
         <w:t>Concept (Aug 2025), Prototype (Sep 2025), Testing (Oct 2025), Paper/Defense (Nov 2025). Ethical considerations: Informed consent, privacy via API security, inclusivity in design.</w:t>
+      </w:r>
+      <w:r>
+        <w:rPr>
+          <w:rFonts w:ascii="Times New Roman" w:hAnsi="Times New Roman" w:cs="Times New Roman"/>
+          <w:sz w:val="24"/>
+          <w:szCs w:val="24"/>
+        </w:rPr>
+        <w:t xml:space="preserve"> For the main processes that emulates human sensory processes, these processes are grouped into modes that the user can gradually switch to through hand gestures but if there is no hand detected then there is no audio generated. Modes includes:</w:t>
+      </w:r>
+    </w:p>
+    <w:p>
+      <w:pPr>
+        <w:pStyle w:val="ListParagraph"/>
+        <w:numPr>
+          <w:ilvl w:val="0"/>
+          <w:numId w:val="4"/>
+        </w:numPr>
+        <w:spacing w:line="480" w:lineRule="auto"/>
+        <w:jc w:val="both"/>
+        <w:rPr>
+          <w:rFonts w:ascii="Times New Roman" w:hAnsi="Times New Roman" w:cs="Times New Roman"/>
+          <w:sz w:val="24"/>
+          <w:szCs w:val="24"/>
+        </w:rPr>
+      </w:pPr>
+      <w:r>
+        <w:rPr>
+          <w:rFonts w:ascii="Times New Roman" w:hAnsi="Times New Roman" w:cs="Times New Roman"/>
+          <w:b/>
+          <w:sz w:val="24"/>
+          <w:szCs w:val="24"/>
+        </w:rPr>
+        <w:t>Complete</w:t>
+      </w:r>
+      <w:r>
+        <w:rPr>
+          <w:rFonts w:ascii="Times New Roman" w:hAnsi="Times New Roman" w:cs="Times New Roman"/>
+          <w:sz w:val="24"/>
+          <w:szCs w:val="24"/>
+        </w:rPr>
+        <w:t xml:space="preserve"> – </w:t>
+      </w:r>
+      <w:r>
+        <w:rPr>
+          <w:rFonts w:ascii="Times New Roman" w:hAnsi="Times New Roman" w:cs="Times New Roman"/>
+          <w:sz w:val="24"/>
+          <w:szCs w:val="24"/>
+        </w:rPr>
+        <w:t>The whole front view of the user is translated into audio cues, the depth is mapped to volume, the vertical placement is mapped to frequency, and the horizontal placement is mapped to Binaural channels. This audio map is however smoothened out through blurring to give a general and summarized environment (Triggered if a back whole hand is detected)</w:t>
+      </w:r>
+    </w:p>
+    <w:p>
+      <w:pPr>
+        <w:pStyle w:val="ListParagraph"/>
+        <w:numPr>
+          <w:ilvl w:val="0"/>
+          <w:numId w:val="4"/>
+        </w:numPr>
+        <w:spacing w:line="480" w:lineRule="auto"/>
+        <w:jc w:val="both"/>
+        <w:rPr>
+          <w:rFonts w:ascii="Times New Roman" w:hAnsi="Times New Roman" w:cs="Times New Roman"/>
+          <w:sz w:val="24"/>
+          <w:szCs w:val="24"/>
+        </w:rPr>
+      </w:pPr>
+      <w:r>
+        <w:rPr>
+          <w:rFonts w:ascii="Times New Roman" w:hAnsi="Times New Roman" w:cs="Times New Roman"/>
+          <w:sz w:val="24"/>
+          <w:szCs w:val="24"/>
+        </w:rPr>
+        <w:t>Focused - The visual close to the center of the user is translated to audio cues and gradually fades off has it goes away from the origin point, here color is included has the audio texture (Triggered if a back closed hand is detected)</w:t>
+      </w:r>
+    </w:p>
+    <w:p>
+      <w:pPr>
+        <w:pStyle w:val="ListParagraph"/>
+        <w:numPr>
+          <w:ilvl w:val="0"/>
+          <w:numId w:val="4"/>
+        </w:numPr>
+        <w:spacing w:line="480" w:lineRule="auto"/>
+        <w:jc w:val="both"/>
+        <w:rPr>
+          <w:rFonts w:ascii="Times New Roman" w:hAnsi="Times New Roman" w:cs="Times New Roman"/>
+          <w:sz w:val="24"/>
+          <w:szCs w:val="24"/>
+        </w:rPr>
+      </w:pPr>
+      <w:r>
+        <w:rPr>
+          <w:rFonts w:ascii="Times New Roman" w:hAnsi="Times New Roman" w:cs="Times New Roman"/>
+          <w:sz w:val="24"/>
+          <w:szCs w:val="24"/>
+        </w:rPr>
+        <w:t>Movement - Any movement across the user is transformed into audio cues (Triggered if a back closed hand with thumbs up is detected)</w:t>
+      </w:r>
+    </w:p>
+    <w:p>
+      <w:pPr>
+        <w:pStyle w:val="ListParagraph"/>
+        <w:numPr>
+          <w:ilvl w:val="0"/>
+          <w:numId w:val="4"/>
+        </w:numPr>
+        <w:spacing w:line="480" w:lineRule="auto"/>
+        <w:jc w:val="both"/>
+        <w:rPr>
+          <w:rFonts w:ascii="Times New Roman" w:hAnsi="Times New Roman" w:cs="Times New Roman"/>
+          <w:sz w:val="24"/>
+          <w:szCs w:val="24"/>
+        </w:rPr>
+      </w:pPr>
+      <w:r>
+        <w:rPr>
+          <w:rFonts w:ascii="Times New Roman" w:hAnsi="Times New Roman" w:cs="Times New Roman"/>
+          <w:sz w:val="24"/>
+          <w:szCs w:val="24"/>
+        </w:rPr>
+        <w:t xml:space="preserve">Text - Reads the text </w:t>
+      </w:r>
+      <w:proofErr w:type="spellStart"/>
+      <w:r>
+        <w:rPr>
+          <w:rFonts w:ascii="Times New Roman" w:hAnsi="Times New Roman" w:cs="Times New Roman"/>
+          <w:sz w:val="24"/>
+          <w:szCs w:val="24"/>
+        </w:rPr>
+        <w:t>infront</w:t>
+      </w:r>
+      <w:proofErr w:type="spellEnd"/>
+      <w:r>
+        <w:rPr>
+          <w:rFonts w:ascii="Times New Roman" w:hAnsi="Times New Roman" w:cs="Times New Roman"/>
+          <w:sz w:val="24"/>
+          <w:szCs w:val="24"/>
+        </w:rPr>
+        <w:t xml:space="preserve"> of the </w:t>
+      </w:r>
+      <w:bookmarkStart w:id="44" w:name="_GoBack"/>
+      <w:bookmarkEnd w:id="44"/>
+      <w:r>
+        <w:rPr>
+          <w:rFonts w:ascii="Times New Roman" w:hAnsi="Times New Roman" w:cs="Times New Roman"/>
+          <w:sz w:val="24"/>
+          <w:szCs w:val="24"/>
+        </w:rPr>
+        <w:t>user</w:t>
+      </w:r>
+    </w:p>
+    <w:p>
+      <w:pPr>
+        <w:pStyle w:val="ListParagraph"/>
+        <w:numPr>
+          <w:ilvl w:val="0"/>
+          <w:numId w:val="4"/>
+        </w:numPr>
+        <w:spacing w:line="480" w:lineRule="auto"/>
+        <w:jc w:val="both"/>
+        <w:rPr>
+          <w:rFonts w:ascii="Times New Roman" w:hAnsi="Times New Roman" w:cs="Times New Roman"/>
+          <w:sz w:val="24"/>
+          <w:szCs w:val="24"/>
+        </w:rPr>
+      </w:pPr>
+      <w:r>
+        <w:rPr>
+          <w:rFonts w:ascii="Times New Roman" w:hAnsi="Times New Roman" w:cs="Times New Roman"/>
+          <w:sz w:val="24"/>
+          <w:szCs w:val="24"/>
+        </w:rPr>
+        <w:t>Face - Gives a unique audio cue representing the user's face structure</w:t>
       </w:r>
     </w:p>
     <w:p>
@@ -13764,7 +13960,7 @@
           <w:szCs w:val="24"/>
         </w:rPr>
       </w:pPr>
-      <w:bookmarkStart w:id="44" w:name="_Toc210899950"/>
+      <w:bookmarkStart w:id="45" w:name="_Toc210899950"/>
       <w:r>
         <w:rPr>
           <w:rFonts w:ascii="Times New Roman" w:hAnsi="Times New Roman" w:cs="Times New Roman"/>
@@ -13776,7 +13972,7 @@
         </w:rPr>
         <w:t>Materials</w:t>
       </w:r>
-      <w:bookmarkEnd w:id="44"/>
+      <w:bookmarkEnd w:id="45"/>
     </w:p>
     <w:p>
       <w:pPr>
@@ -13792,7 +13988,7 @@
           <w:szCs w:val="24"/>
         </w:rPr>
       </w:pPr>
-      <w:bookmarkStart w:id="45" w:name="_Toc210899951"/>
+      <w:bookmarkStart w:id="46" w:name="_Toc210899951"/>
       <w:r>
         <w:rPr>
           <w:rFonts w:ascii="Times New Roman" w:hAnsi="Times New Roman" w:cs="Times New Roman"/>
@@ -13804,7 +14000,7 @@
         </w:rPr>
         <w:t>Materials and Processes</w:t>
       </w:r>
-      <w:bookmarkEnd w:id="45"/>
+      <w:bookmarkEnd w:id="46"/>
     </w:p>
     <w:p>
       <w:pPr>
@@ -13866,7 +14062,7 @@
           <w:szCs w:val="24"/>
         </w:rPr>
       </w:pPr>
-      <w:bookmarkStart w:id="46" w:name="_Toc210899952"/>
+      <w:bookmarkStart w:id="47" w:name="_Toc210899952"/>
       <w:r>
         <w:rPr>
           <w:rFonts w:ascii="Times New Roman" w:hAnsi="Times New Roman" w:cs="Times New Roman"/>
@@ -13878,7 +14074,7 @@
         </w:rPr>
         <w:t>Hardware Material Specification</w:t>
       </w:r>
-      <w:bookmarkEnd w:id="46"/>
+      <w:bookmarkEnd w:id="47"/>
     </w:p>
     <w:tbl>
       <w:tblPr>
@@ -14485,7 +14681,7 @@
           <w:szCs w:val="24"/>
         </w:rPr>
       </w:pPr>
-      <w:bookmarkStart w:id="47" w:name="_Toc210900211"/>
+      <w:bookmarkStart w:id="48" w:name="_Toc210900211"/>
       <w:r>
         <w:rPr>
           <w:rFonts w:ascii="Times New Roman" w:hAnsi="Times New Roman" w:cs="Times New Roman"/>
@@ -14550,7 +14746,7 @@
         </w:rPr>
         <w:t xml:space="preserve"> : Hardware Specification</w:t>
       </w:r>
-      <w:bookmarkEnd w:id="47"/>
+      <w:bookmarkEnd w:id="48"/>
     </w:p>
     <w:p>
       <w:pPr>
@@ -14566,7 +14762,7 @@
           <w:szCs w:val="24"/>
         </w:rPr>
       </w:pPr>
-      <w:bookmarkStart w:id="48" w:name="_Toc210899953"/>
+      <w:bookmarkStart w:id="49" w:name="_Toc210899953"/>
       <w:r>
         <w:rPr>
           <w:rFonts w:ascii="Times New Roman" w:hAnsi="Times New Roman" w:cs="Times New Roman"/>
@@ -14578,7 +14774,7 @@
         </w:rPr>
         <w:t>Software Specifications</w:t>
       </w:r>
-      <w:bookmarkEnd w:id="48"/>
+      <w:bookmarkEnd w:id="49"/>
     </w:p>
     <w:p>
       <w:pPr>
@@ -15256,7 +15452,7 @@
           <w:szCs w:val="24"/>
         </w:rPr>
       </w:pPr>
-      <w:bookmarkStart w:id="49" w:name="_Toc210900212"/>
+      <w:bookmarkStart w:id="50" w:name="_Toc210900212"/>
       <w:r>
         <w:rPr>
           <w:rFonts w:ascii="Times New Roman" w:hAnsi="Times New Roman" w:cs="Times New Roman"/>
@@ -15321,7 +15517,7 @@
         </w:rPr>
         <w:t xml:space="preserve"> : Software Specification</w:t>
       </w:r>
-      <w:bookmarkEnd w:id="49"/>
+      <w:bookmarkEnd w:id="50"/>
     </w:p>
     <w:p>
       <w:pPr>
@@ -15337,7 +15533,7 @@
           <w:szCs w:val="24"/>
         </w:rPr>
       </w:pPr>
-      <w:bookmarkStart w:id="50" w:name="_Toc210899954"/>
+      <w:bookmarkStart w:id="51" w:name="_Toc210899954"/>
       <w:r>
         <w:rPr>
           <w:rFonts w:ascii="Times New Roman" w:hAnsi="Times New Roman" w:cs="Times New Roman"/>
@@ -15349,7 +15545,7 @@
         </w:rPr>
         <w:t>Library and Board Managers</w:t>
       </w:r>
-      <w:bookmarkEnd w:id="50"/>
+      <w:bookmarkEnd w:id="51"/>
     </w:p>
     <w:p>
       <w:r>
@@ -15357,7 +15553,7 @@
       </w:r>
     </w:p>
     <w:p/>
-    <w:bookmarkStart w:id="51" w:name="_Toc210899955" w:displacedByCustomXml="next"/>
+    <w:bookmarkStart w:id="52" w:name="_Toc210899955" w:displacedByCustomXml="next"/>
     <w:sdt>
       <w:sdtPr>
         <w:rPr>
@@ -15398,7 +15594,7 @@
             </w:rPr>
             <w:t>REFERENCES</w:t>
           </w:r>
-          <w:bookmarkEnd w:id="51"/>
+          <w:bookmarkEnd w:id="52"/>
         </w:p>
         <w:sdt>
           <w:sdtPr>
@@ -16336,8 +16532,6 @@
                 </w:rPr>
                 <w:t xml:space="preserve">Yiming Zhao, S. Y. (2025, April 29). </w:t>
               </w:r>
-              <w:bookmarkStart w:id="52" w:name="_GoBack"/>
-              <w:bookmarkEnd w:id="52"/>
               <w:r>
                 <w:rPr>
                   <w:i/>
@@ -16512,7 +16706,7 @@
           <w:rPr>
             <w:noProof/>
           </w:rPr>
-          <w:t>67</w:t>
+          <w:t>61</w:t>
         </w:r>
         <w:r>
           <w:rPr>
@@ -16759,6 +16953,119 @@
 <file path=word/numbering.xml><?xml version="1.0" encoding="utf-8"?>
 <w:numbering xmlns:wpc="http://schemas.microsoft.com/office/word/2010/wordprocessingCanvas" xmlns:cx="http://schemas.microsoft.com/office/drawing/2014/chartex" xmlns:mc="http://schemas.openxmlformats.org/markup-compatibility/2006" xmlns:o="urn:schemas-microsoft-com:office:office" xmlns:r="http://schemas.openxmlformats.org/officeDocument/2006/relationships" xmlns:m="http://schemas.openxmlformats.org/officeDocument/2006/math" xmlns:v="urn:schemas-microsoft-com:vml" xmlns:wp14="http://schemas.microsoft.com/office/word/2010/wordprocessingDrawing" xmlns:wp="http://schemas.openxmlformats.org/drawingml/2006/wordprocessingDrawing" xmlns:w10="urn:schemas-microsoft-com:office:word" xmlns:w="http://schemas.openxmlformats.org/wordprocessingml/2006/main" xmlns:w14="http://schemas.microsoft.com/office/word/2010/wordml" xmlns:w15="http://schemas.microsoft.com/office/word/2012/wordml" xmlns:w16se="http://schemas.microsoft.com/office/word/2015/wordml/symex" xmlns:wpg="http://schemas.microsoft.com/office/word/2010/wordprocessingGroup" xmlns:wpi="http://schemas.microsoft.com/office/word/2010/wordprocessingInk" xmlns:wne="http://schemas.microsoft.com/office/word/2006/wordml" xmlns:wps="http://schemas.microsoft.com/office/word/2010/wordprocessingShape" mc:Ignorable="w14 w15 w16se wp14">
   <w:abstractNum w:abstractNumId="0" w15:restartNumberingAfterBreak="0">
+    <w:nsid w:val="02CA2875"/>
+    <w:multiLevelType w:val="hybridMultilevel"/>
+    <w:tmpl w:val="B41AEE9A"/>
+    <w:lvl w:ilvl="0" w:tplc="04090001">
+      <w:start w:val="1"/>
+      <w:numFmt w:val="bullet"/>
+      <w:lvlText w:val=""/>
+      <w:lvlJc w:val="left"/>
+      <w:pPr>
+        <w:ind w:left="720" w:hanging="360"/>
+      </w:pPr>
+      <w:rPr>
+        <w:rFonts w:ascii="Symbol" w:hAnsi="Symbol" w:hint="default"/>
+      </w:rPr>
+    </w:lvl>
+    <w:lvl w:ilvl="1" w:tplc="04090003" w:tentative="1">
+      <w:start w:val="1"/>
+      <w:numFmt w:val="bullet"/>
+      <w:lvlText w:val="o"/>
+      <w:lvlJc w:val="left"/>
+      <w:pPr>
+        <w:ind w:left="1440" w:hanging="360"/>
+      </w:pPr>
+      <w:rPr>
+        <w:rFonts w:ascii="Courier New" w:hAnsi="Courier New" w:cs="Courier New" w:hint="default"/>
+      </w:rPr>
+    </w:lvl>
+    <w:lvl w:ilvl="2" w:tplc="04090005" w:tentative="1">
+      <w:start w:val="1"/>
+      <w:numFmt w:val="bullet"/>
+      <w:lvlText w:val=""/>
+      <w:lvlJc w:val="left"/>
+      <w:pPr>
+        <w:ind w:left="2160" w:hanging="360"/>
+      </w:pPr>
+      <w:rPr>
+        <w:rFonts w:ascii="Wingdings" w:hAnsi="Wingdings" w:hint="default"/>
+      </w:rPr>
+    </w:lvl>
+    <w:lvl w:ilvl="3" w:tplc="04090001" w:tentative="1">
+      <w:start w:val="1"/>
+      <w:numFmt w:val="bullet"/>
+      <w:lvlText w:val=""/>
+      <w:lvlJc w:val="left"/>
+      <w:pPr>
+        <w:ind w:left="2880" w:hanging="360"/>
+      </w:pPr>
+      <w:rPr>
+        <w:rFonts w:ascii="Symbol" w:hAnsi="Symbol" w:hint="default"/>
+      </w:rPr>
+    </w:lvl>
+    <w:lvl w:ilvl="4" w:tplc="04090003" w:tentative="1">
+      <w:start w:val="1"/>
+      <w:numFmt w:val="bullet"/>
+      <w:lvlText w:val="o"/>
+      <w:lvlJc w:val="left"/>
+      <w:pPr>
+        <w:ind w:left="3600" w:hanging="360"/>
+      </w:pPr>
+      <w:rPr>
+        <w:rFonts w:ascii="Courier New" w:hAnsi="Courier New" w:cs="Courier New" w:hint="default"/>
+      </w:rPr>
+    </w:lvl>
+    <w:lvl w:ilvl="5" w:tplc="04090005" w:tentative="1">
+      <w:start w:val="1"/>
+      <w:numFmt w:val="bullet"/>
+      <w:lvlText w:val=""/>
+      <w:lvlJc w:val="left"/>
+      <w:pPr>
+        <w:ind w:left="4320" w:hanging="360"/>
+      </w:pPr>
+      <w:rPr>
+        <w:rFonts w:ascii="Wingdings" w:hAnsi="Wingdings" w:hint="default"/>
+      </w:rPr>
+    </w:lvl>
+    <w:lvl w:ilvl="6" w:tplc="04090001" w:tentative="1">
+      <w:start w:val="1"/>
+      <w:numFmt w:val="bullet"/>
+      <w:lvlText w:val=""/>
+      <w:lvlJc w:val="left"/>
+      <w:pPr>
+        <w:ind w:left="5040" w:hanging="360"/>
+      </w:pPr>
+      <w:rPr>
+        <w:rFonts w:ascii="Symbol" w:hAnsi="Symbol" w:hint="default"/>
+      </w:rPr>
+    </w:lvl>
+    <w:lvl w:ilvl="7" w:tplc="04090003" w:tentative="1">
+      <w:start w:val="1"/>
+      <w:numFmt w:val="bullet"/>
+      <w:lvlText w:val="o"/>
+      <w:lvlJc w:val="left"/>
+      <w:pPr>
+        <w:ind w:left="5760" w:hanging="360"/>
+      </w:pPr>
+      <w:rPr>
+        <w:rFonts w:ascii="Courier New" w:hAnsi="Courier New" w:cs="Courier New" w:hint="default"/>
+      </w:rPr>
+    </w:lvl>
+    <w:lvl w:ilvl="8" w:tplc="04090005" w:tentative="1">
+      <w:start w:val="1"/>
+      <w:numFmt w:val="bullet"/>
+      <w:lvlText w:val=""/>
+      <w:lvlJc w:val="left"/>
+      <w:pPr>
+        <w:ind w:left="6480" w:hanging="360"/>
+      </w:pPr>
+      <w:rPr>
+        <w:rFonts w:ascii="Wingdings" w:hAnsi="Wingdings" w:hint="default"/>
+      </w:rPr>
+    </w:lvl>
+  </w:abstractNum>
+  <w:abstractNum w:abstractNumId="1" w15:restartNumberingAfterBreak="0">
     <w:nsid w:val="208B2982"/>
     <w:multiLevelType w:val="hybridMultilevel"/>
     <w:tmpl w:val="37F065D2"/>
@@ -16871,7 +17178,7 @@
       </w:rPr>
     </w:lvl>
   </w:abstractNum>
-  <w:abstractNum w:abstractNumId="1" w15:restartNumberingAfterBreak="0">
+  <w:abstractNum w:abstractNumId="2" w15:restartNumberingAfterBreak="0">
     <w:nsid w:val="30EF733E"/>
     <w:multiLevelType w:val="hybridMultilevel"/>
     <w:tmpl w:val="A87E5A78"/>
@@ -16984,7 +17291,7 @@
       </w:rPr>
     </w:lvl>
   </w:abstractNum>
-  <w:abstractNum w:abstractNumId="2" w15:restartNumberingAfterBreak="0">
+  <w:abstractNum w:abstractNumId="3" w15:restartNumberingAfterBreak="0">
     <w:nsid w:val="77361258"/>
     <w:multiLevelType w:val="hybridMultilevel"/>
     <w:tmpl w:val="E088624A"/>
@@ -17098,13 +17405,16 @@
     </w:lvl>
   </w:abstractNum>
   <w:num w:numId="1">
+    <w:abstractNumId w:val="3"/>
+  </w:num>
+  <w:num w:numId="2">
+    <w:abstractNumId w:val="1"/>
+  </w:num>
+  <w:num w:numId="3">
     <w:abstractNumId w:val="2"/>
   </w:num>
-  <w:num w:numId="2">
+  <w:num w:numId="4">
     <w:abstractNumId w:val="0"/>
-  </w:num>
-  <w:num w:numId="3">
-    <w:abstractNumId w:val="1"/>
   </w:num>
 </w:numbering>
 </file>
@@ -19238,7 +19548,7 @@
 </file>
 
 <file path=customXml/itemProps1.xml><?xml version="1.0" encoding="utf-8"?>
-<ds:datastoreItem xmlns:ds="http://schemas.openxmlformats.org/officeDocument/2006/customXml" ds:itemID="{7F1BCE30-D991-4290-80BD-1B5AEA019E36}">
+<ds:datastoreItem xmlns:ds="http://schemas.openxmlformats.org/officeDocument/2006/customXml" ds:itemID="{BAD6D733-2080-4BEB-AD15-A6BE30D7626D}">
   <ds:schemaRefs>
     <ds:schemaRef ds:uri="http://schemas.openxmlformats.org/officeDocument/2006/bibliography"/>
   </ds:schemaRefs>

</xml_diff>